<commit_message>
Added info on Raspberry Pi
</commit_message>
<xml_diff>
--- a/Integration & Testing.docx
+++ b/Integration & Testing.docx
@@ -23,8 +23,6 @@
       <w:r>
         <w:t>and</w:t>
       </w:r>
-      <w:bookmarkStart w:id="2" w:name="_GoBack"/>
-      <w:bookmarkEnd w:id="2"/>
       <w:r>
         <w:t xml:space="preserve"> </w:t>
       </w:r>
@@ -44,8 +42,8 @@
           <w:numId w:val="1"/>
         </w:numPr>
       </w:pPr>
-      <w:bookmarkStart w:id="3" w:name="_Toc477455046"/>
-      <w:bookmarkStart w:id="4" w:name="_Toc477531634"/>
+      <w:bookmarkStart w:id="2" w:name="_Toc477455046"/>
+      <w:bookmarkStart w:id="3" w:name="_Toc477531634"/>
       <w:proofErr w:type="spellStart"/>
       <w:r>
         <w:t>Device</w:t>
@@ -58,11 +56,230 @@
       <w:r>
         <w:t>Integration</w:t>
       </w:r>
+      <w:bookmarkEnd w:id="2"/>
       <w:bookmarkEnd w:id="3"/>
-      <w:bookmarkEnd w:id="4"/>
       <w:proofErr w:type="spellEnd"/>
     </w:p>
-    <w:p/>
+    <w:p>
+      <w:pPr>
+        <w:rPr>
+          <w:lang w:val="en-US"/>
+        </w:rPr>
+      </w:pPr>
+      <w:r>
+        <w:rPr>
+          <w:lang w:val="en-US"/>
+        </w:rPr>
+        <w:t>The program’s code will be contained within a Raspberry Pi.</w:t>
+      </w:r>
+      <w:r>
+        <w:rPr>
+          <w:lang w:val="en-US"/>
+        </w:rPr>
+        <w:t xml:space="preserve"> Raspberry Pi is a low-cost computer of small size developed by the Raspberry Pi Foundation </w:t>
+      </w:r>
+      <w:r>
+        <w:rPr>
+          <w:lang w:val="en-US"/>
+        </w:rPr>
+        <w:t xml:space="preserve">in the United Kingdom </w:t>
+      </w:r>
+      <w:r>
+        <w:rPr>
+          <w:lang w:val="en-US"/>
+        </w:rPr>
+        <w:t xml:space="preserve">with the purpose </w:t>
+      </w:r>
+      <w:r>
+        <w:rPr>
+          <w:lang w:val="en-US"/>
+        </w:rPr>
+        <w:t>of helping</w:t>
+      </w:r>
+      <w:r>
+        <w:rPr>
+          <w:lang w:val="en-US"/>
+        </w:rPr>
+        <w:t xml:space="preserve"> promot</w:t>
+      </w:r>
+      <w:r>
+        <w:rPr>
+          <w:lang w:val="en-US"/>
+        </w:rPr>
+        <w:t xml:space="preserve">e </w:t>
+      </w:r>
+      <w:r>
+        <w:rPr>
+          <w:lang w:val="en-US"/>
+        </w:rPr>
+        <w:t>the study of computer science</w:t>
+      </w:r>
+      <w:r>
+        <w:rPr>
+          <w:lang w:val="en-US"/>
+        </w:rPr>
+        <w:t xml:space="preserve"> and bringing programming to developing countries</w:t>
+      </w:r>
+      <w:r>
+        <w:rPr>
+          <w:lang w:val="en-US"/>
+        </w:rPr>
+        <w:t>, but</w:t>
+      </w:r>
+      <w:r>
+        <w:rPr>
+          <w:lang w:val="en-US"/>
+        </w:rPr>
+        <w:t xml:space="preserve"> </w:t>
+      </w:r>
+      <w:r>
+        <w:rPr>
+          <w:lang w:val="en-US"/>
+        </w:rPr>
+        <w:t>it</w:t>
+      </w:r>
+      <w:r>
+        <w:rPr>
+          <w:lang w:val="en-US"/>
+        </w:rPr>
+        <w:t xml:space="preserve"> also sees extended use in other fields such as robotics.</w:t>
+      </w:r>
+      <w:bookmarkStart w:id="4" w:name="_GoBack"/>
+      <w:bookmarkEnd w:id="4"/>
+    </w:p>
+    <w:p>
+      <w:pPr>
+        <w:rPr>
+          <w:lang w:val="en-US"/>
+        </w:rPr>
+      </w:pPr>
+      <w:r>
+        <w:rPr>
+          <w:lang w:val="en-US"/>
+        </w:rPr>
+        <w:t>Part of the success of the Raspberry Pi is due to the wide variety of models that exist</w:t>
+      </w:r>
+      <w:r>
+        <w:rPr>
+          <w:lang w:val="en-US"/>
+        </w:rPr>
+        <w:t xml:space="preserve">, as well as their accessible </w:t>
+      </w:r>
+      <w:r>
+        <w:rPr>
+          <w:lang w:val="en-US"/>
+        </w:rPr>
+        <w:t>price</w:t>
+      </w:r>
+      <w:r>
+        <w:rPr>
+          <w:lang w:val="en-US"/>
+        </w:rPr>
+        <w:t>.</w:t>
+      </w:r>
+      <w:r>
+        <w:rPr>
+          <w:lang w:val="en-US"/>
+        </w:rPr>
+        <w:t xml:space="preserve"> By default the Raspberry Pi doesn’t </w:t>
+      </w:r>
+      <w:r>
+        <w:rPr>
+          <w:lang w:val="en-US"/>
+        </w:rPr>
+        <w:t xml:space="preserve">include </w:t>
+      </w:r>
+      <w:r>
+        <w:rPr>
+          <w:lang w:val="en-US"/>
+        </w:rPr>
+        <w:t>peripherals such as</w:t>
+      </w:r>
+      <w:r>
+        <w:rPr>
+          <w:lang w:val="en-US"/>
+        </w:rPr>
+        <w:t xml:space="preserve"> mice, keyboards</w:t>
+      </w:r>
+      <w:r>
+        <w:rPr>
+          <w:lang w:val="en-US"/>
+        </w:rPr>
+        <w:t xml:space="preserve"> or even a screen, but most models include several ports that allow such devices</w:t>
+      </w:r>
+      <w:r>
+        <w:rPr>
+          <w:lang w:val="en-US"/>
+        </w:rPr>
+        <w:t xml:space="preserve"> to be connected externally</w:t>
+      </w:r>
+      <w:r>
+        <w:rPr>
+          <w:lang w:val="en-US"/>
+        </w:rPr>
+        <w:t>.</w:t>
+      </w:r>
+      <w:r>
+        <w:rPr>
+          <w:lang w:val="en-US"/>
+        </w:rPr>
+        <w:t xml:space="preserve"> Some models include an Ethernet port that allows the Raspberry Pi to access the Internet.</w:t>
+      </w:r>
+    </w:p>
+    <w:p>
+      <w:pPr>
+        <w:rPr>
+          <w:lang w:val="en-US"/>
+        </w:rPr>
+      </w:pPr>
+      <w:r>
+        <w:rPr>
+          <w:lang w:val="en-US"/>
+        </w:rPr>
+        <w:t>Raspberry Pi can work with many different operative systems</w:t>
+      </w:r>
+      <w:r>
+        <w:rPr>
+          <w:lang w:val="en-US"/>
+        </w:rPr>
+        <w:t xml:space="preserve">, but this project will use </w:t>
+      </w:r>
+      <w:proofErr w:type="spellStart"/>
+      <w:r>
+        <w:rPr>
+          <w:lang w:val="en-US"/>
+        </w:rPr>
+        <w:t>Raspbian</w:t>
+      </w:r>
+      <w:proofErr w:type="spellEnd"/>
+      <w:r>
+        <w:rPr>
+          <w:lang w:val="en-US"/>
+        </w:rPr>
+        <w:t xml:space="preserve">, a </w:t>
+      </w:r>
+      <w:proofErr w:type="spellStart"/>
+      <w:r>
+        <w:rPr>
+          <w:lang w:val="en-US"/>
+        </w:rPr>
+        <w:t>Debian</w:t>
+      </w:r>
+      <w:proofErr w:type="spellEnd"/>
+      <w:r>
+        <w:rPr>
+          <w:lang w:val="en-US"/>
+        </w:rPr>
+        <w:t>-based Linux distribution and the primary operating system officially provided by the Raspberry Pi Foundation.</w:t>
+      </w:r>
+    </w:p>
+    <w:p>
+      <w:pPr>
+        <w:rPr>
+          <w:lang w:val="en-US"/>
+        </w:rPr>
+      </w:pPr>
+    </w:p>
     <w:p>
       <w:pPr>
         <w:pStyle w:val="Ttulo2"/>

</xml_diff>